<commit_message>
Update - Descrição arquitetura revisão
</commit_message>
<xml_diff>
--- a/Pasta Cloud&Devops/SegundaEntrega-Devops.docx
+++ b/Pasta Cloud&Devops/SegundaEntrega-Devops.docx
@@ -2024,7 +2024,7 @@
           <w:szCs w:val="28"/>
           <w:shd w:val="clear" w:color="auto" w:fill="FFFFFF"/>
         </w:rPr>
-        <w:t>Esse recurso nos disponibilizará</w:t>
+        <w:t xml:space="preserve">Esse recurso nos disponibilizará uma  plataforma para criarmos códigos que ficam armazenados e rodando na nuvem, prontos para serem executados a partir de gatilhos que definirmos. Esses códigos, quando disparados, acionarão </w:t>
       </w:r>
       <w:r>
         <w:rPr>
@@ -2034,7 +2034,7 @@
           <w:szCs w:val="28"/>
           <w:shd w:val="clear" w:color="auto" w:fill="FFFFFF"/>
         </w:rPr>
-        <w:t xml:space="preserve"> uma  plataforma para criarmos</w:t>
+        <w:t>um</w:t>
       </w:r>
       <w:r>
         <w:rPr>
@@ -2044,7 +2044,7 @@
           <w:szCs w:val="28"/>
           <w:shd w:val="clear" w:color="auto" w:fill="FFFFFF"/>
         </w:rPr>
-        <w:t xml:space="preserve"> códigos</w:t>
+        <w:t>a</w:t>
       </w:r>
       <w:r>
         <w:rPr>
@@ -2054,7 +2054,7 @@
           <w:szCs w:val="28"/>
           <w:shd w:val="clear" w:color="auto" w:fill="FFFFFF"/>
         </w:rPr>
-        <w:t xml:space="preserve"> </w:t>
+        <w:t xml:space="preserve"> determinada</w:t>
       </w:r>
       <w:r>
         <w:rPr>
@@ -2064,87 +2064,7 @@
           <w:szCs w:val="28"/>
           <w:shd w:val="clear" w:color="auto" w:fill="FFFFFF"/>
         </w:rPr>
-        <w:t xml:space="preserve">que ficam armazenados e rodando na nuvem, prontos para serem </w:t>
-      </w:r>
-      <w:r>
-        <w:rPr>
-          <w:rFonts w:cstheme="minorHAnsi"/>
-          <w:color w:val="212121"/>
-          <w:sz w:val="28"/>
-          <w:szCs w:val="28"/>
-          <w:shd w:val="clear" w:color="auto" w:fill="FFFFFF"/>
-        </w:rPr>
-        <w:t>executados</w:t>
-      </w:r>
-      <w:r>
-        <w:rPr>
-          <w:rFonts w:cstheme="minorHAnsi"/>
-          <w:color w:val="212121"/>
-          <w:sz w:val="28"/>
-          <w:szCs w:val="28"/>
-          <w:shd w:val="clear" w:color="auto" w:fill="FFFFFF"/>
-        </w:rPr>
-        <w:t xml:space="preserve"> a partir de gatilhos que definirmos.</w:t>
-      </w:r>
-      <w:r>
-        <w:rPr>
-          <w:rFonts w:cstheme="minorHAnsi"/>
-          <w:color w:val="212121"/>
-          <w:sz w:val="28"/>
-          <w:szCs w:val="28"/>
-          <w:shd w:val="clear" w:color="auto" w:fill="FFFFFF"/>
-        </w:rPr>
-        <w:t xml:space="preserve"> Esses códigos, quando disparados, acionarão </w:t>
-      </w:r>
-      <w:r>
-        <w:rPr>
-          <w:rFonts w:cstheme="minorHAnsi"/>
-          <w:color w:val="212121"/>
-          <w:sz w:val="28"/>
-          <w:szCs w:val="28"/>
-          <w:shd w:val="clear" w:color="auto" w:fill="FFFFFF"/>
-        </w:rPr>
-        <w:t>um</w:t>
-      </w:r>
-      <w:r>
-        <w:rPr>
-          <w:rFonts w:cstheme="minorHAnsi"/>
-          <w:color w:val="212121"/>
-          <w:sz w:val="28"/>
-          <w:szCs w:val="28"/>
-          <w:shd w:val="clear" w:color="auto" w:fill="FFFFFF"/>
-        </w:rPr>
-        <w:t>a</w:t>
-      </w:r>
-      <w:r>
-        <w:rPr>
-          <w:rFonts w:cstheme="minorHAnsi"/>
-          <w:color w:val="212121"/>
-          <w:sz w:val="28"/>
-          <w:szCs w:val="28"/>
-          <w:shd w:val="clear" w:color="auto" w:fill="FFFFFF"/>
-        </w:rPr>
-        <w:t xml:space="preserve"> determinada</w:t>
-      </w:r>
-      <w:r>
-        <w:rPr>
-          <w:rFonts w:cstheme="minorHAnsi"/>
-          <w:color w:val="212121"/>
-          <w:sz w:val="28"/>
-          <w:szCs w:val="28"/>
-          <w:shd w:val="clear" w:color="auto" w:fill="FFFFFF"/>
-        </w:rPr>
-        <w:t xml:space="preserve"> lógica, podendo mudar uma ampla gama de aspectos da nossa aplicação.</w:t>
-      </w:r>
-      <w:r>
-        <w:rPr>
-          <w:rFonts w:cstheme="minorHAnsi"/>
-          <w:color w:val="212121"/>
-          <w:sz w:val="28"/>
-          <w:szCs w:val="28"/>
-          <w:shd w:val="clear" w:color="auto" w:fill="FFFFFF"/>
-        </w:rPr>
-        <w:t xml:space="preserve"> Isso será de grande ajuda para a administração tanto da infraestrutura da nossa solução quanto do nosso web app, deixando nossa solução mais otimizada,</w:t>
+        <w:t xml:space="preserve"> lógica, podendo mudar uma ampla gama de aspectos da nossa aplicação. Isso será de grande ajuda para a administração tanto da infraestrutura da nossa solução quanto do nosso web app, deixando nossa solução mais otimizada,</w:t>
       </w:r>
       <w:r>
         <w:rPr>
@@ -2515,10 +2435,10 @@
           <w:noProof/>
         </w:rPr>
         <w:drawing>
-          <wp:inline distT="0" distB="0" distL="0" distR="0" wp14:anchorId="579C6FC1" wp14:editId="5B8CA6D3">
-            <wp:extent cx="5400040" cy="4168140"/>
-            <wp:effectExtent l="0" t="0" r="0" b="3810"/>
-            <wp:docPr id="1" name="Imagem 1" descr="Diagrama&#10;&#10;Descrição gerada automaticamente"/>
+          <wp:inline distT="0" distB="0" distL="0" distR="0" wp14:anchorId="5A923091" wp14:editId="09116494">
+            <wp:extent cx="6421767" cy="3157268"/>
+            <wp:effectExtent l="0" t="0" r="0" b="5080"/>
+            <wp:docPr id="10" name="Imagem 10" descr="Diagrama&#10;&#10;Descrição gerada automaticamente"/>
             <wp:cNvGraphicFramePr>
               <a:graphicFrameLocks xmlns:a="http://schemas.openxmlformats.org/drawingml/2006/main" noChangeAspect="1"/>
             </wp:cNvGraphicFramePr>
@@ -2526,11 +2446,11 @@
               <a:graphicData uri="http://schemas.openxmlformats.org/drawingml/2006/picture">
                 <pic:pic xmlns:pic="http://schemas.openxmlformats.org/drawingml/2006/picture">
                   <pic:nvPicPr>
-                    <pic:cNvPr id="1" name="Imagem 1" descr="Diagrama&#10;&#10;Descrição gerada automaticamente"/>
+                    <pic:cNvPr id="10" name="Imagem 10" descr="Diagrama&#10;&#10;Descrição gerada automaticamente"/>
                     <pic:cNvPicPr/>
                   </pic:nvPicPr>
                   <pic:blipFill>
-                    <a:blip r:embed="rId13">
+                    <a:blip r:embed="rId13" cstate="print">
                       <a:extLst>
                         <a:ext uri="{28A0092B-C50C-407E-A947-70E740481C1C}">
                           <a14:useLocalDpi xmlns:a14="http://schemas.microsoft.com/office/drawing/2010/main" val="0"/>
@@ -2544,7 +2464,7 @@
                   <pic:spPr>
                     <a:xfrm>
                       <a:off x="0" y="0"/>
-                      <a:ext cx="5400040" cy="4168140"/>
+                      <a:ext cx="6450302" cy="3171297"/>
                     </a:xfrm>
                     <a:prstGeom prst="rect">
                       <a:avLst/>
@@ -2561,6 +2481,127 @@
       <w:pPr>
         <w:spacing w:before="0" w:after="0" w:line="240" w:lineRule="auto"/>
         <w:jc w:val="right"/>
+      </w:pPr>
+    </w:p>
+    <w:p>
+      <w:pPr>
+        <w:spacing w:before="0" w:after="0" w:line="240" w:lineRule="auto"/>
+      </w:pPr>
+    </w:p>
+    <w:p>
+      <w:pPr>
+        <w:spacing w:before="0" w:after="0" w:line="240" w:lineRule="auto"/>
+        <w:rPr>
+          <w:sz w:val="28"/>
+          <w:szCs w:val="28"/>
+        </w:rPr>
+      </w:pPr>
+      <w:r>
+        <w:rPr>
+          <w:sz w:val="28"/>
+          <w:szCs w:val="28"/>
+        </w:rPr>
+        <w:t xml:space="preserve">Nosso projeto se constitui de uma arquitetura em 3 camadas: Aplicação, rede e parte física. A Camada de aplicação é constituída pelo front do nosso aplicativo, tanto da parte mobile, quanto a parte Web, esses arquivos do front estarão dentro do web app que implementaremos utilizando a plataforma Azure. A requisição pode tomar 2 caminhos, dependendo do que está sendo solicitado. </w:t>
+      </w:r>
+    </w:p>
+    <w:p>
+      <w:pPr>
+        <w:spacing w:before="0" w:after="0" w:line="240" w:lineRule="auto"/>
+        <w:rPr>
+          <w:sz w:val="28"/>
+          <w:szCs w:val="28"/>
+        </w:rPr>
+      </w:pPr>
+    </w:p>
+    <w:p>
+      <w:pPr>
+        <w:spacing w:before="0" w:after="0" w:line="240" w:lineRule="auto"/>
+        <w:rPr>
+          <w:sz w:val="28"/>
+          <w:szCs w:val="28"/>
+        </w:rPr>
+      </w:pPr>
+      <w:r>
+        <w:rPr>
+          <w:sz w:val="28"/>
+          <w:szCs w:val="28"/>
+        </w:rPr>
+        <w:t>Se estiver sendo solicitada alguma informação</w:t>
+      </w:r>
+      <w:r>
+        <w:rPr>
+          <w:sz w:val="28"/>
+          <w:szCs w:val="28"/>
+        </w:rPr>
+        <w:t xml:space="preserve"> que necessite de informações do nosso banco de dados (também presente na nuvem), a requisição irá tomar o caminho que passa pelo backend do nosso web app (feito em java), pegará os dados solicitados, e irá retornar a resposta para o front.</w:t>
+      </w:r>
+    </w:p>
+    <w:p>
+      <w:pPr>
+        <w:spacing w:before="0" w:after="0" w:line="240" w:lineRule="auto"/>
+        <w:rPr>
+          <w:sz w:val="28"/>
+          <w:szCs w:val="28"/>
+        </w:rPr>
+      </w:pPr>
+    </w:p>
+    <w:p>
+      <w:pPr>
+        <w:spacing w:before="0" w:after="0" w:line="240" w:lineRule="auto"/>
+        <w:rPr>
+          <w:sz w:val="28"/>
+          <w:szCs w:val="28"/>
+        </w:rPr>
+      </w:pPr>
+      <w:r>
+        <w:rPr>
+          <w:sz w:val="28"/>
+          <w:szCs w:val="28"/>
+        </w:rPr>
+        <w:t>Se estiver sendo solicitada alguma coisa a ser realizada no espaço físico (iluminação ou eventos relacionados à música), a solicitação irá passar pelo node-red</w:t>
+      </w:r>
+      <w:r>
+        <w:rPr>
+          <w:sz w:val="28"/>
+          <w:szCs w:val="28"/>
+        </w:rPr>
+        <w:t xml:space="preserve"> (controlador de fluxos e orquestrador), passar pelo broker (mosquito), que irá pegar qual o grupo que solicitou e saber qual mesa iluminar ou qual caixa de som tocar a partir disso. Pode ser feito o mesmo caminho de volta para mandar para o front alertas de que a solicitação foi bem sucedida ou não.</w:t>
+      </w:r>
+    </w:p>
+    <w:p>
+      <w:pPr>
+        <w:spacing w:before="0" w:after="0" w:line="240" w:lineRule="auto"/>
+        <w:rPr>
+          <w:sz w:val="28"/>
+          <w:szCs w:val="28"/>
+        </w:rPr>
+      </w:pPr>
+    </w:p>
+    <w:p>
+      <w:pPr>
+        <w:spacing w:before="0" w:after="0" w:line="240" w:lineRule="auto"/>
+        <w:rPr>
+          <w:sz w:val="28"/>
+          <w:szCs w:val="28"/>
+        </w:rPr>
+      </w:pPr>
+      <w:r>
+        <w:rPr>
+          <w:sz w:val="28"/>
+          <w:szCs w:val="28"/>
+        </w:rPr>
+        <w:lastRenderedPageBreak/>
+        <w:t>Temos APIs integradas, do Telegram, em que pode ser enviado uma mensagem por voz ou por chat para acionar os recursos IOT do nosso aplicativo, e o Spotify, para as pessoas poderem escolher as músicas que elas quiserem de acordo com playlists que as interessem ou outros recursos do aplicativo que lhes forem interessante.</w:t>
+      </w:r>
+    </w:p>
+    <w:p>
+      <w:pPr>
+        <w:spacing w:before="0" w:after="0" w:line="240" w:lineRule="auto"/>
+      </w:pPr>
+    </w:p>
+    <w:p>
+      <w:pPr>
+        <w:spacing w:before="0" w:after="0" w:line="240" w:lineRule="auto"/>
       </w:pPr>
     </w:p>
     <w:p>

</xml_diff>

<commit_message>
Atualização documentação cloud - Rever a parte iot se possível
26/05/2021
23:40
</commit_message>
<xml_diff>
--- a/Pasta Cloud&Devops/SegundaEntrega-Devops.docx
+++ b/Pasta Cloud&Devops/SegundaEntrega-Devops.docx
@@ -2416,29 +2416,39 @@
     <w:p>
       <w:pPr>
         <w:spacing w:before="0" w:after="0" w:line="240" w:lineRule="auto"/>
-        <w:jc w:val="right"/>
-      </w:pPr>
-    </w:p>
-    <w:p>
-      <w:pPr>
-        <w:spacing w:before="0" w:after="0" w:line="240" w:lineRule="auto"/>
-        <w:jc w:val="right"/>
-      </w:pPr>
-    </w:p>
-    <w:p>
-      <w:pPr>
-        <w:spacing w:before="0" w:after="0" w:line="240" w:lineRule="auto"/>
-        <w:jc w:val="right"/>
-      </w:pPr>
-      <w:r>
-        <w:rPr>
+        <w:jc w:val="center"/>
+        <w:rPr>
+          <w:b/>
+          <w:bCs/>
+          <w:sz w:val="36"/>
+          <w:szCs w:val="36"/>
+        </w:rPr>
+      </w:pPr>
+    </w:p>
+    <w:p>
+      <w:pPr>
+        <w:spacing w:before="0" w:after="0" w:line="240" w:lineRule="auto"/>
+        <w:jc w:val="center"/>
+        <w:rPr>
+          <w:b/>
+          <w:bCs/>
+          <w:sz w:val="36"/>
+          <w:szCs w:val="36"/>
+        </w:rPr>
+      </w:pPr>
+      <w:r>
+        <w:rPr>
+          <w:b/>
+          <w:bCs/>
           <w:noProof/>
+          <w:sz w:val="36"/>
+          <w:szCs w:val="36"/>
         </w:rPr>
         <w:drawing>
-          <wp:inline distT="0" distB="0" distL="0" distR="0" wp14:anchorId="5A923091" wp14:editId="09116494">
-            <wp:extent cx="6421767" cy="3157268"/>
-            <wp:effectExtent l="0" t="0" r="0" b="5080"/>
-            <wp:docPr id="10" name="Imagem 10" descr="Diagrama&#10;&#10;Descrição gerada automaticamente"/>
+          <wp:inline distT="0" distB="0" distL="0" distR="0" wp14:anchorId="287BC326" wp14:editId="061F9A6C">
+            <wp:extent cx="5400040" cy="2794635"/>
+            <wp:effectExtent l="0" t="0" r="0" b="5715"/>
+            <wp:docPr id="12" name="Imagem 12" descr="Diagrama&#10;&#10;Descrição gerada automaticamente"/>
             <wp:cNvGraphicFramePr>
               <a:graphicFrameLocks xmlns:a="http://schemas.openxmlformats.org/drawingml/2006/main" noChangeAspect="1"/>
             </wp:cNvGraphicFramePr>
@@ -2446,7 +2456,7 @@
               <a:graphicData uri="http://schemas.openxmlformats.org/drawingml/2006/picture">
                 <pic:pic xmlns:pic="http://schemas.openxmlformats.org/drawingml/2006/picture">
                   <pic:nvPicPr>
-                    <pic:cNvPr id="10" name="Imagem 10" descr="Diagrama&#10;&#10;Descrição gerada automaticamente"/>
+                    <pic:cNvPr id="12" name="Imagem 12" descr="Diagrama&#10;&#10;Descrição gerada automaticamente"/>
                     <pic:cNvPicPr/>
                   </pic:nvPicPr>
                   <pic:blipFill>
@@ -2464,7 +2474,7 @@
                   <pic:spPr>
                     <a:xfrm>
                       <a:off x="0" y="0"/>
-                      <a:ext cx="6450302" cy="3171297"/>
+                      <a:ext cx="5400040" cy="2794635"/>
                     </a:xfrm>
                     <a:prstGeom prst="rect">
                       <a:avLst/>
@@ -2501,7 +2511,112 @@
           <w:sz w:val="28"/>
           <w:szCs w:val="28"/>
         </w:rPr>
-        <w:t xml:space="preserve">Nosso projeto se constitui de uma arquitetura em 3 camadas: Aplicação, rede e parte física. A Camada de aplicação é constituída pelo front do nosso aplicativo, tanto da parte mobile, quanto a parte Web, esses arquivos do front estarão dentro do web app que implementaremos utilizando a plataforma Azure. A requisição pode tomar 2 caminhos, dependendo do que está sendo solicitado. </w:t>
+        <w:t xml:space="preserve">Nosso projeto se constitui de uma arquitetura em </w:t>
+      </w:r>
+      <w:r>
+        <w:rPr>
+          <w:sz w:val="28"/>
+          <w:szCs w:val="28"/>
+        </w:rPr>
+        <w:t>2</w:t>
+      </w:r>
+      <w:r>
+        <w:rPr>
+          <w:sz w:val="28"/>
+          <w:szCs w:val="28"/>
+        </w:rPr>
+        <w:t xml:space="preserve"> camadas: </w:t>
+      </w:r>
+      <w:r>
+        <w:rPr>
+          <w:sz w:val="28"/>
+          <w:szCs w:val="28"/>
+        </w:rPr>
+        <w:t>“</w:t>
+      </w:r>
+      <w:r>
+        <w:rPr>
+          <w:sz w:val="28"/>
+          <w:szCs w:val="28"/>
+        </w:rPr>
+        <w:t>Cloud e aplicações</w:t>
+      </w:r>
+      <w:r>
+        <w:rPr>
+          <w:sz w:val="28"/>
+          <w:szCs w:val="28"/>
+        </w:rPr>
+        <w:t>”</w:t>
+      </w:r>
+      <w:r>
+        <w:rPr>
+          <w:sz w:val="28"/>
+          <w:szCs w:val="28"/>
+        </w:rPr>
+        <w:t xml:space="preserve"> </w:t>
+      </w:r>
+      <w:r>
+        <w:rPr>
+          <w:sz w:val="28"/>
+          <w:szCs w:val="28"/>
+        </w:rPr>
+        <w:t xml:space="preserve">e </w:t>
+      </w:r>
+      <w:r>
+        <w:rPr>
+          <w:sz w:val="28"/>
+          <w:szCs w:val="28"/>
+        </w:rPr>
+        <w:t>“</w:t>
+      </w:r>
+      <w:r>
+        <w:rPr>
+          <w:sz w:val="28"/>
+          <w:szCs w:val="28"/>
+        </w:rPr>
+        <w:t>parte física</w:t>
+      </w:r>
+      <w:r>
+        <w:rPr>
+          <w:sz w:val="28"/>
+          <w:szCs w:val="28"/>
+        </w:rPr>
+        <w:t>”</w:t>
+      </w:r>
+      <w:r>
+        <w:rPr>
+          <w:sz w:val="28"/>
+          <w:szCs w:val="28"/>
+        </w:rPr>
+        <w:t xml:space="preserve">. A </w:t>
+      </w:r>
+      <w:r>
+        <w:rPr>
+          <w:sz w:val="28"/>
+          <w:szCs w:val="28"/>
+        </w:rPr>
+        <w:t>primeira</w:t>
+      </w:r>
+      <w:r>
+        <w:rPr>
+          <w:sz w:val="28"/>
+          <w:szCs w:val="28"/>
+        </w:rPr>
+        <w:t xml:space="preserve"> é constituída </w:t>
+      </w:r>
+      <w:r>
+        <w:rPr>
+          <w:sz w:val="28"/>
+          <w:szCs w:val="28"/>
+        </w:rPr>
+        <w:t>por todas os recursos que estamos utilizando em nuvem, além dos APIs e serviços fora dela. A segunda diz respeito a placa arduino e componentes que serão utilizados para execução da parte IOT do nosso sistema</w:t>
+      </w:r>
+      <w:r>
+        <w:rPr>
+          <w:sz w:val="28"/>
+          <w:szCs w:val="28"/>
+        </w:rPr>
+        <w:t xml:space="preserve">. A requisição pode tomar 2 caminhos, dependendo do que está sendo solicitado. </w:t>
       </w:r>
     </w:p>
     <w:p>
@@ -2533,7 +2648,21 @@
           <w:sz w:val="28"/>
           <w:szCs w:val="28"/>
         </w:rPr>
-        <w:t xml:space="preserve"> que necessite de informações do nosso banco de dados (também presente na nuvem), a requisição irá tomar o caminho que passa pelo backend do nosso web app (feito em java), pegará os dados solicitados, e irá retornar a resposta para o front.</w:t>
+        <w:t xml:space="preserve"> que necessite de informações do nosso banco de dados (também presente na nuvem), a requisição irá tomar o caminho que passa pelo backend do nosso web app (feito em java), pegará os dados solicitados</w:t>
+      </w:r>
+      <w:r>
+        <w:rPr>
+          <w:sz w:val="28"/>
+          <w:szCs w:val="28"/>
+        </w:rPr>
+        <w:t xml:space="preserve"> no banco</w:t>
+      </w:r>
+      <w:r>
+        <w:rPr>
+          <w:sz w:val="28"/>
+          <w:szCs w:val="28"/>
+        </w:rPr>
+        <w:t>, e irá retornar a resposta para o front.</w:t>
       </w:r>
     </w:p>
     <w:p>
@@ -2590,8 +2719,15 @@
           <w:sz w:val="28"/>
           <w:szCs w:val="28"/>
         </w:rPr>
+        <w:t xml:space="preserve">Temos APIs integradas, do Telegram, em que pode ser enviado uma mensagem por voz ou por chat para acionar os recursos IOT do nosso aplicativo, e o Spotify, para as pessoas poderem escolher as músicas que </w:t>
+      </w:r>
+      <w:r>
+        <w:rPr>
+          <w:sz w:val="28"/>
+          <w:szCs w:val="28"/>
+        </w:rPr>
         <w:lastRenderedPageBreak/>
-        <w:t>Temos APIs integradas, do Telegram, em que pode ser enviado uma mensagem por voz ou por chat para acionar os recursos IOT do nosso aplicativo, e o Spotify, para as pessoas poderem escolher as músicas que elas quiserem de acordo com playlists que as interessem ou outros recursos do aplicativo que lhes forem interessante.</w:t>
+        <w:t>elas quiserem de acordo com playlists que as interessem ou outros recursos do aplicativo que lhes forem interessante.</w:t>
       </w:r>
     </w:p>
     <w:p>

</xml_diff>